<commit_message>
Added setting and removing likes
</commit_message>
<xml_diff>
--- a/FinalProjectTasks.docx
+++ b/FinalProjectTasks.docx
@@ -50,11 +50,7 @@
       <w:pPr>
         <w:pStyle w:val="Normal"/>
         <w:spacing w:lineRule="auto" w:line="240" w:before="0" w:after="120"/>
-        <w:rPr>
-          <w:rFonts w:ascii="Times New Roman" w:hAnsi="Times New Roman" w:eastAsia="Times New Roman" w:cs="Times New Roman"/>
-          <w:sz w:val="24"/>
-          <w:szCs w:val="24"/>
-        </w:rPr>
+        <w:rPr/>
       </w:pPr>
       <w:r>
         <w:rPr>
@@ -71,26 +67,14 @@
           <w:sz w:val="24"/>
           <w:szCs w:val="24"/>
         </w:rPr>
-        <w:t xml:space="preserve"> блок - сла</w:t>
-      </w:r>
-      <w:r>
-        <w:rPr>
-          <w:rFonts w:eastAsia="Times New Roman" w:cs="Times New Roman" w:ascii="Times New Roman" w:hAnsi="Times New Roman"/>
-          <w:sz w:val="24"/>
-          <w:szCs w:val="24"/>
-        </w:rPr>
-        <w:t>йдер изображений (или видео) основное и меню сайта. Пункты меню расположены горизонтально с отступом, разделяясь вертикальной чертой.</w:t>
-      </w:r>
-    </w:p>
-    <w:p>
-      <w:pPr>
-        <w:pStyle w:val="Normal"/>
-        <w:spacing w:lineRule="auto" w:line="240" w:before="0" w:after="120"/>
-        <w:rPr>
-          <w:rFonts w:ascii="Times New Roman" w:hAnsi="Times New Roman" w:eastAsia="Times New Roman" w:cs="Times New Roman"/>
-          <w:sz w:val="24"/>
-          <w:szCs w:val="24"/>
-        </w:rPr>
+        <w:t xml:space="preserve"> блок - слайдер изображений (или видео) основное и меню сайта. Пункты меню расположены горизонтально с отступом, разделяясь вертикальной чертой.</w:t>
+      </w:r>
+    </w:p>
+    <w:p>
+      <w:pPr>
+        <w:pStyle w:val="Normal"/>
+        <w:spacing w:lineRule="auto" w:line="240" w:before="0" w:after="120"/>
+        <w:rPr/>
       </w:pPr>
       <w:r>
         <w:rPr>
@@ -126,94 +110,159 @@
           <w:sz w:val="24"/>
           <w:szCs w:val="24"/>
         </w:rPr>
-        <w:t xml:space="preserve">- Основной блок - наверху находятся breadcrumbs (“хлебные крошки”) – если есть необходимость (предпочтительно, но не обязательно). Под ними расположен блок с контентом. </w:t>
-      </w:r>
-    </w:p>
-    <w:p>
-      <w:pPr>
-        <w:pStyle w:val="Normal"/>
-        <w:spacing w:lineRule="auto" w:line="240" w:before="0" w:after="120"/>
-        <w:rPr>
-          <w:rFonts w:ascii="Times New Roman" w:hAnsi="Times New Roman" w:eastAsia="Times New Roman" w:cs="Times New Roman"/>
-          <w:sz w:val="24"/>
-          <w:szCs w:val="24"/>
-        </w:rPr>
-      </w:pPr>
-      <w:r>
-        <w:rPr>
-          <w:rFonts w:eastAsia="Times New Roman" w:cs="Times New Roman" w:ascii="Times New Roman" w:hAnsi="Times New Roman"/>
-          <w:sz w:val="24"/>
-          <w:szCs w:val="24"/>
-        </w:rPr>
-        <w:t>- Блок контента должен обладать при необходимости вертикальным скролом.</w:t>
-      </w:r>
-    </w:p>
-    <w:p>
-      <w:pPr>
-        <w:pStyle w:val="Normal"/>
-        <w:spacing w:lineRule="auto" w:line="240" w:before="0" w:after="120"/>
-        <w:rPr>
-          <w:rFonts w:ascii="Times New Roman" w:hAnsi="Times New Roman" w:eastAsia="Times New Roman" w:cs="Times New Roman"/>
-          <w:sz w:val="24"/>
-          <w:szCs w:val="24"/>
-        </w:rPr>
-      </w:pPr>
-      <w:r>
-        <w:rPr>
-          <w:rFonts w:eastAsia="Times New Roman" w:cs="Times New Roman" w:ascii="Times New Roman" w:hAnsi="Times New Roman"/>
-          <w:sz w:val="24"/>
-          <w:szCs w:val="24"/>
-        </w:rPr>
-        <w:t>- При изменении размеров окна браузера - блок контента должен растягиваться на всё доступное ему пространство, за вычетом левого меню (если есть), шапки и хлебных крошек. -  - При прокрутке блока контента - остальные блоки должны быть неподвижны.</w:t>
-      </w:r>
-    </w:p>
-    <w:p>
-      <w:pPr>
-        <w:pStyle w:val="Normal"/>
-        <w:spacing w:lineRule="auto" w:line="240" w:before="0" w:after="120"/>
-        <w:rPr>
-          <w:rFonts w:ascii="Times New Roman" w:hAnsi="Times New Roman" w:eastAsia="Times New Roman" w:cs="Times New Roman"/>
-          <w:sz w:val="24"/>
-          <w:szCs w:val="24"/>
-        </w:rPr>
-      </w:pPr>
-      <w:r>
-        <w:rPr>
-          <w:rFonts w:eastAsia="Times New Roman" w:cs="Times New Roman" w:ascii="Times New Roman" w:hAnsi="Times New Roman"/>
-          <w:sz w:val="24"/>
-          <w:szCs w:val="24"/>
-        </w:rPr>
-        <w:t>- На одной из страниц блока с контентом должна находится галерея картинок 300x300 px. Предусмотреть вариант когда картинки в галерее имеют разную высоту</w:t>
-      </w:r>
-    </w:p>
-    <w:p>
-      <w:pPr>
-        <w:pStyle w:val="Normal"/>
-        <w:spacing w:lineRule="auto" w:line="240" w:before="0" w:after="120"/>
-        <w:rPr>
-          <w:rFonts w:ascii="Times New Roman" w:hAnsi="Times New Roman" w:eastAsia="Times New Roman" w:cs="Times New Roman"/>
-          <w:sz w:val="24"/>
-          <w:szCs w:val="24"/>
-        </w:rPr>
-      </w:pPr>
-      <w:r>
-        <w:rPr>
-          <w:rFonts w:eastAsia="Times New Roman" w:cs="Times New Roman" w:ascii="Times New Roman" w:hAnsi="Times New Roman"/>
-          <w:sz w:val="24"/>
-          <w:szCs w:val="24"/>
-        </w:rPr>
-        <w:t>- На одной из страниц использовать клиентскую пагинацию: данные необходимо отображать постранично, максимум 10 элементов на страницу, необходимо предоставить пользовательскую навигацию для перехода по страницам.</w:t>
-      </w:r>
-    </w:p>
-    <w:p>
-      <w:pPr>
-        <w:pStyle w:val="Normal"/>
-        <w:spacing w:lineRule="auto" w:line="240" w:before="0" w:after="120"/>
-        <w:rPr>
-          <w:rFonts w:ascii="Times New Roman" w:hAnsi="Times New Roman" w:eastAsia="Times New Roman" w:cs="Times New Roman"/>
-          <w:sz w:val="24"/>
-          <w:szCs w:val="24"/>
-        </w:rPr>
+        <w:t xml:space="preserve">- Основной блок - наверху находятся breadcrumbs (“хлебные крошки”) – если есть необходимость (предпочтительно, но не обязательно). </w:t>
+      </w:r>
+      <w:r>
+        <w:rPr>
+          <w:rFonts w:eastAsia="Times New Roman" w:cs="Times New Roman" w:ascii="Times New Roman" w:hAnsi="Times New Roman"/>
+          <w:color w:val="auto"/>
+          <w:sz w:val="24"/>
+          <w:szCs w:val="24"/>
+          <w:highlight w:val="darkGreen"/>
+        </w:rPr>
+        <w:t>Под ними ра</w:t>
+      </w:r>
+      <w:r>
+        <w:rPr>
+          <w:rFonts w:eastAsia="Times New Roman" w:cs="Times New Roman" w:ascii="Times New Roman" w:hAnsi="Times New Roman"/>
+          <w:sz w:val="24"/>
+          <w:szCs w:val="24"/>
+          <w:highlight w:val="darkGreen"/>
+        </w:rPr>
+        <w:t>сп</w:t>
+      </w:r>
+      <w:r>
+        <w:rPr>
+          <w:rFonts w:eastAsia="Times New Roman" w:cs="Times New Roman" w:ascii="Times New Roman" w:hAnsi="Times New Roman"/>
+          <w:sz w:val="24"/>
+          <w:szCs w:val="24"/>
+        </w:rPr>
+        <w:t xml:space="preserve">оложен блок с контентом. </w:t>
+      </w:r>
+    </w:p>
+    <w:p>
+      <w:pPr>
+        <w:pStyle w:val="Normal"/>
+        <w:spacing w:lineRule="auto" w:line="240" w:before="0" w:after="120"/>
+        <w:rPr>
+          <w:rFonts w:ascii="Times New Roman" w:hAnsi="Times New Roman" w:eastAsia="Times New Roman" w:cs="Times New Roman"/>
+          <w:sz w:val="24"/>
+          <w:szCs w:val="24"/>
+        </w:rPr>
+      </w:pPr>
+      <w:r>
+        <w:rPr>
+          <w:rFonts w:eastAsia="Times New Roman" w:cs="Times New Roman" w:ascii="Times New Roman" w:hAnsi="Times New Roman"/>
+          <w:sz w:val="24"/>
+          <w:szCs w:val="24"/>
+          <w:highlight w:val="green"/>
+        </w:rPr>
+        <w:t>- Блок контента должен обладать пр</w:t>
+      </w:r>
+      <w:r>
+        <w:rPr>
+          <w:rFonts w:eastAsia="Times New Roman" w:cs="Times New Roman" w:ascii="Times New Roman" w:hAnsi="Times New Roman"/>
+          <w:sz w:val="24"/>
+          <w:szCs w:val="24"/>
+          <w:highlight w:val="cyan"/>
+        </w:rPr>
+        <w:t>и необходимости вертикальным скролом.</w:t>
+      </w:r>
+    </w:p>
+    <w:p>
+      <w:pPr>
+        <w:pStyle w:val="Normal"/>
+        <w:spacing w:lineRule="auto" w:line="240" w:before="0" w:after="120"/>
+        <w:rPr>
+          <w:rFonts w:ascii="Times New Roman" w:hAnsi="Times New Roman" w:eastAsia="Times New Roman" w:cs="Times New Roman"/>
+          <w:sz w:val="24"/>
+          <w:szCs w:val="24"/>
+        </w:rPr>
+      </w:pPr>
+      <w:r>
+        <w:rPr>
+          <w:rFonts w:eastAsia="Times New Roman" w:cs="Times New Roman" w:ascii="Times New Roman" w:hAnsi="Times New Roman"/>
+          <w:sz w:val="24"/>
+          <w:szCs w:val="24"/>
+        </w:rPr>
+        <w:t xml:space="preserve">- При изменении размеров окна браузера - блок контента должен растягиваться на всё доступное ему пространство, за вычетом левого меню (если есть), шапки и хлебных крошек. -  </w:t>
+      </w:r>
+      <w:r>
+        <w:rPr>
+          <w:rFonts w:eastAsia="Times New Roman" w:cs="Times New Roman" w:ascii="Times New Roman" w:hAnsi="Times New Roman"/>
+          <w:sz w:val="24"/>
+          <w:szCs w:val="24"/>
+          <w:highlight w:val="green"/>
+        </w:rPr>
+        <w:t>- При прокрутке блока контента - о</w:t>
+      </w:r>
+      <w:r>
+        <w:rPr>
+          <w:rFonts w:eastAsia="Times New Roman" w:cs="Times New Roman" w:ascii="Times New Roman" w:hAnsi="Times New Roman"/>
+          <w:sz w:val="24"/>
+          <w:szCs w:val="24"/>
+          <w:highlight w:val="cyan"/>
+        </w:rPr>
+        <w:t>стальные блоки должны быть неподвижны.</w:t>
+      </w:r>
+    </w:p>
+    <w:p>
+      <w:pPr>
+        <w:pStyle w:val="Normal"/>
+        <w:spacing w:lineRule="auto" w:line="240" w:before="0" w:after="120"/>
+        <w:rPr/>
+      </w:pPr>
+      <w:r>
+        <w:rPr>
+          <w:rFonts w:eastAsia="Times New Roman" w:cs="Times New Roman" w:ascii="Times New Roman" w:hAnsi="Times New Roman"/>
+          <w:sz w:val="24"/>
+          <w:szCs w:val="24"/>
+          <w:highlight w:val="green"/>
+        </w:rPr>
+        <w:t>- На одной из страниц блока с</w:t>
+      </w:r>
+      <w:r>
+        <w:rPr>
+          <w:rFonts w:eastAsia="Times New Roman" w:cs="Times New Roman" w:ascii="Times New Roman" w:hAnsi="Times New Roman"/>
+          <w:sz w:val="24"/>
+          <w:szCs w:val="24"/>
+        </w:rPr>
+        <w:t xml:space="preserve"> контентом должна находится галерея картинок 300x300 px. Предусмотреть вариант когда картинки в галерее имеют разную высоту</w:t>
+      </w:r>
+    </w:p>
+    <w:p>
+      <w:pPr>
+        <w:pStyle w:val="Normal"/>
+        <w:spacing w:lineRule="auto" w:line="240" w:before="0" w:after="120"/>
+        <w:rPr>
+          <w:rFonts w:ascii="Times New Roman" w:hAnsi="Times New Roman" w:eastAsia="Times New Roman" w:cs="Times New Roman"/>
+          <w:sz w:val="24"/>
+          <w:szCs w:val="24"/>
+        </w:rPr>
+      </w:pPr>
+      <w:r>
+        <w:rPr>
+          <w:rFonts w:eastAsia="Times New Roman" w:cs="Times New Roman" w:ascii="Times New Roman" w:hAnsi="Times New Roman"/>
+          <w:sz w:val="24"/>
+          <w:szCs w:val="24"/>
+          <w:highlight w:val="green"/>
+        </w:rPr>
+        <w:t>- На одной из стран</w:t>
+      </w:r>
+      <w:r>
+        <w:rPr>
+          <w:rFonts w:eastAsia="Times New Roman" w:cs="Times New Roman" w:ascii="Times New Roman" w:hAnsi="Times New Roman"/>
+          <w:sz w:val="24"/>
+          <w:szCs w:val="24"/>
+        </w:rPr>
+        <w:t>иц использовать клиентскую пагинацию: данные необходимо отображать постранично, максимум 10 элементов на страницу, необходимо предоставить пользовательскую навигацию для перехода по страницам.</w:t>
+      </w:r>
+    </w:p>
+    <w:p>
+      <w:pPr>
+        <w:pStyle w:val="Normal"/>
+        <w:spacing w:lineRule="auto" w:line="240" w:before="0" w:after="120"/>
+        <w:rPr/>
       </w:pPr>
       <w:r>
         <w:rPr>
@@ -249,24 +298,35 @@
           <w:sz w:val="24"/>
           <w:szCs w:val="24"/>
         </w:rPr>
-        <w:t>- Страницы веб-приложения должны занимать всю ширину окна и корректно отображаться во всех браузерах (кросс-браузерность включительно с IE10)</w:t>
-      </w:r>
-    </w:p>
-    <w:p>
-      <w:pPr>
-        <w:pStyle w:val="Normal"/>
-        <w:spacing w:lineRule="auto" w:line="240" w:before="0" w:after="120"/>
-        <w:rPr>
-          <w:rFonts w:ascii="Times New Roman" w:hAnsi="Times New Roman" w:eastAsia="Times New Roman" w:cs="Times New Roman"/>
-          <w:sz w:val="24"/>
-          <w:szCs w:val="24"/>
-        </w:rPr>
-      </w:pPr>
-      <w:r>
-        <w:rPr>
-          <w:rFonts w:eastAsia="Times New Roman" w:cs="Times New Roman" w:ascii="Times New Roman" w:hAnsi="Times New Roman"/>
-          <w:sz w:val="24"/>
-          <w:szCs w:val="24"/>
+        <w:t xml:space="preserve">- </w:t>
+      </w:r>
+      <w:r>
+        <w:rPr>
+          <w:rFonts w:eastAsia="Times New Roman" w:cs="Times New Roman" w:ascii="Times New Roman" w:hAnsi="Times New Roman"/>
+          <w:sz w:val="24"/>
+          <w:szCs w:val="24"/>
+          <w:highlight w:val="lightGray"/>
+        </w:rPr>
+        <w:t>Страницы веб-приложения должны занимать всю ширину окна и корректно отображаться во всех браузерах (кросс-браузерность включительно с IE10)</w:t>
+      </w:r>
+    </w:p>
+    <w:p>
+      <w:pPr>
+        <w:pStyle w:val="Normal"/>
+        <w:spacing w:lineRule="auto" w:line="240" w:before="0" w:after="120"/>
+        <w:rPr>
+          <w:rFonts w:ascii="Times New Roman" w:hAnsi="Times New Roman" w:eastAsia="Times New Roman" w:cs="Times New Roman"/>
+          <w:sz w:val="24"/>
+          <w:szCs w:val="24"/>
+        </w:rPr>
+      </w:pPr>
+      <w:r>
+        <w:rPr>
+          <w:rFonts w:eastAsia="Times New Roman" w:cs="Times New Roman" w:ascii="Times New Roman" w:hAnsi="Times New Roman"/>
+          <w:color w:val="FF0066"/>
+          <w:sz w:val="24"/>
+          <w:szCs w:val="24"/>
+          <w:u w:val="single"/>
         </w:rPr>
         <w:t>- Предусмотреть возможность поиска по сайту.</w:t>
       </w:r>
@@ -286,27 +346,45 @@
           <w:rFonts w:eastAsia="Times New Roman" w:cs="Times New Roman" w:ascii="Times New Roman" w:hAnsi="Times New Roman"/>
           <w:sz w:val="24"/>
           <w:szCs w:val="24"/>
-        </w:rPr>
-        <w:t>- На странице с данными должна быть возможность сортировки и фильтрации.</w:t>
-      </w:r>
-    </w:p>
-    <w:p>
-      <w:pPr>
-        <w:pStyle w:val="Normal"/>
-        <w:spacing w:lineRule="auto" w:line="240" w:before="0" w:after="120"/>
-        <w:rPr>
-          <w:rFonts w:ascii="Times New Roman" w:hAnsi="Times New Roman" w:eastAsia="Times New Roman" w:cs="Times New Roman"/>
-          <w:sz w:val="24"/>
-          <w:szCs w:val="24"/>
-        </w:rPr>
-      </w:pPr>
-      <w:r>
-        <w:rPr>
-          <w:rFonts w:eastAsia="Times New Roman" w:cs="Times New Roman" w:ascii="Times New Roman" w:hAnsi="Times New Roman"/>
-          <w:sz w:val="24"/>
-          <w:szCs w:val="24"/>
-        </w:rPr>
-        <w:t>- При вёрстке нельзя использовать таблицы, фреймы. Таблицы можно использовать только в случае таблицы с данными.</w:t>
+          <w:highlight w:val="green"/>
+        </w:rPr>
+        <w:t>- На странице с данны</w:t>
+      </w:r>
+      <w:r>
+        <w:rPr>
+          <w:rFonts w:eastAsia="Times New Roman" w:cs="Times New Roman" w:ascii="Times New Roman" w:hAnsi="Times New Roman"/>
+          <w:sz w:val="24"/>
+          <w:szCs w:val="24"/>
+        </w:rPr>
+        <w:t>ми должна быть возможность сортировки и фильтрации.</w:t>
+      </w:r>
+    </w:p>
+    <w:p>
+      <w:pPr>
+        <w:pStyle w:val="Normal"/>
+        <w:spacing w:lineRule="auto" w:line="240" w:before="0" w:after="120"/>
+        <w:rPr>
+          <w:rFonts w:ascii="Times New Roman" w:hAnsi="Times New Roman" w:eastAsia="Times New Roman" w:cs="Times New Roman"/>
+          <w:sz w:val="24"/>
+          <w:szCs w:val="24"/>
+        </w:rPr>
+      </w:pPr>
+      <w:r>
+        <w:rPr>
+          <w:rFonts w:eastAsia="Times New Roman" w:cs="Times New Roman" w:ascii="Times New Roman" w:hAnsi="Times New Roman"/>
+          <w:sz w:val="24"/>
+          <w:szCs w:val="24"/>
+          <w:highlight w:val="green"/>
+        </w:rPr>
+        <w:t>- При вёрстке нел</w:t>
+      </w:r>
+      <w:r>
+        <w:rPr>
+          <w:rFonts w:eastAsia="Times New Roman" w:cs="Times New Roman" w:ascii="Times New Roman" w:hAnsi="Times New Roman"/>
+          <w:sz w:val="24"/>
+          <w:szCs w:val="24"/>
+        </w:rPr>
+        <w:t>ьзя использовать таблицы, фреймы. Таблицы можно использовать только в случае таблицы с данными.</w:t>
       </w:r>
     </w:p>
     <w:p>
@@ -374,16 +452,13 @@
         <w:pStyle w:val="Normal"/>
         <w:spacing w:lineRule="auto" w:line="240" w:before="0" w:after="120"/>
         <w:ind w:left="720" w:right="0" w:hanging="360"/>
-        <w:rPr>
-          <w:rFonts w:ascii="Times New Roman" w:hAnsi="Times New Roman" w:eastAsia="Times New Roman" w:cs="Times New Roman"/>
-          <w:sz w:val="24"/>
-          <w:szCs w:val="24"/>
-        </w:rPr>
+        <w:rPr/>
       </w:pPr>
       <w:r>
         <w:rPr>
           <w:sz w:val="20"/>
           <w:szCs w:val="20"/>
+          <w:highlight w:val="green"/>
         </w:rPr>
         <w:t>§</w:t>
       </w:r>
@@ -392,6 +467,7 @@
           <w:rFonts w:eastAsia="Times New Roman" w:cs="Times New Roman" w:ascii="Times New Roman" w:hAnsi="Times New Roman"/>
           <w:sz w:val="14"/>
           <w:szCs w:val="14"/>
+          <w:highlight w:val="green"/>
         </w:rPr>
         <w:t xml:space="preserve">  </w:t>
       </w:r>
@@ -400,8 +476,17 @@
           <w:rFonts w:eastAsia="Times New Roman" w:cs="Times New Roman" w:ascii="Times New Roman" w:hAnsi="Times New Roman"/>
           <w:sz w:val="24"/>
           <w:szCs w:val="24"/>
-        </w:rPr>
-        <w:t>Особое внимание следует уделить скорости работы, зависание интерфейса при выполнении операций загрузки данных, фильтрации, сортировки недопустимо;</w:t>
+          <w:highlight w:val="green"/>
+        </w:rPr>
+        <w:t>Особое внима</w:t>
+      </w:r>
+      <w:r>
+        <w:rPr>
+          <w:rFonts w:eastAsia="Times New Roman" w:cs="Times New Roman" w:ascii="Times New Roman" w:hAnsi="Times New Roman"/>
+          <w:sz w:val="24"/>
+          <w:szCs w:val="24"/>
+        </w:rPr>
+        <w:t>ние следует уделить скорости работы, зависание интерфейса при выполнении операций загрузки данных, фильтрации, сортировки недопустимо;</w:t>
       </w:r>
     </w:p>
     <w:p>
@@ -409,16 +494,13 @@
         <w:pStyle w:val="Normal"/>
         <w:spacing w:lineRule="auto" w:line="240" w:before="0" w:after="120"/>
         <w:ind w:left="720" w:right="0" w:hanging="360"/>
-        <w:rPr>
-          <w:rFonts w:ascii="Times New Roman" w:hAnsi="Times New Roman" w:eastAsia="Times New Roman" w:cs="Times New Roman"/>
-          <w:sz w:val="24"/>
-          <w:szCs w:val="24"/>
-        </w:rPr>
+        <w:rPr/>
       </w:pPr>
       <w:r>
         <w:rPr>
           <w:sz w:val="20"/>
           <w:szCs w:val="20"/>
+          <w:highlight w:val="green"/>
         </w:rPr>
         <w:t>§</w:t>
       </w:r>
@@ -427,6 +509,7 @@
           <w:rFonts w:eastAsia="Times New Roman" w:cs="Times New Roman" w:ascii="Times New Roman" w:hAnsi="Times New Roman"/>
           <w:sz w:val="14"/>
           <w:szCs w:val="14"/>
+          <w:highlight w:val="green"/>
         </w:rPr>
         <w:t xml:space="preserve">  </w:t>
       </w:r>
@@ -435,8 +518,17 @@
           <w:rFonts w:eastAsia="Times New Roman" w:cs="Times New Roman" w:ascii="Times New Roman" w:hAnsi="Times New Roman"/>
           <w:sz w:val="24"/>
           <w:szCs w:val="24"/>
-        </w:rPr>
-        <w:t>Пишите код так, как бы вы его писали в работе - внутренности задания будут оцениваться даже тщательней, чем внешнее соответствие заданию;</w:t>
+          <w:highlight w:val="green"/>
+        </w:rPr>
+        <w:t xml:space="preserve">Пишите код так, </w:t>
+      </w:r>
+      <w:r>
+        <w:rPr>
+          <w:rFonts w:eastAsia="Times New Roman" w:cs="Times New Roman" w:ascii="Times New Roman" w:hAnsi="Times New Roman"/>
+          <w:sz w:val="24"/>
+          <w:szCs w:val="24"/>
+        </w:rPr>
+        <w:t>как бы вы его писали в работе - внутренности задания будут оцениваться даже тщательней, чем внешнее соответствие заданию;</w:t>
       </w:r>
     </w:p>
     <w:p>
@@ -444,16 +536,13 @@
         <w:pStyle w:val="Normal"/>
         <w:spacing w:lineRule="auto" w:line="240" w:before="0" w:after="120"/>
         <w:ind w:left="720" w:right="0" w:hanging="360"/>
-        <w:rPr>
-          <w:rFonts w:ascii="Times New Roman" w:hAnsi="Times New Roman" w:eastAsia="Times New Roman" w:cs="Times New Roman"/>
-          <w:sz w:val="24"/>
-          <w:szCs w:val="24"/>
-        </w:rPr>
+        <w:rPr/>
       </w:pPr>
       <w:r>
         <w:rPr>
           <w:sz w:val="20"/>
           <w:szCs w:val="20"/>
+          <w:highlight w:val="green"/>
         </w:rPr>
         <w:t>§</w:t>
       </w:r>
@@ -462,6 +551,7 @@
           <w:rFonts w:eastAsia="Times New Roman" w:cs="Times New Roman" w:ascii="Times New Roman" w:hAnsi="Times New Roman"/>
           <w:sz w:val="14"/>
           <w:szCs w:val="14"/>
+          <w:highlight w:val="green"/>
         </w:rPr>
         <w:t xml:space="preserve">  </w:t>
       </w:r>
@@ -470,8 +560,17 @@
           <w:rFonts w:eastAsia="Times New Roman" w:cs="Times New Roman" w:ascii="Times New Roman" w:hAnsi="Times New Roman"/>
           <w:sz w:val="24"/>
           <w:szCs w:val="24"/>
-        </w:rPr>
-        <w:t>Код должен быть организован так, чтобы его можно было заново использовать;</w:t>
+          <w:highlight w:val="green"/>
+        </w:rPr>
+        <w:t>Код должен быть</w:t>
+      </w:r>
+      <w:r>
+        <w:rPr>
+          <w:rFonts w:eastAsia="Times New Roman" w:cs="Times New Roman" w:ascii="Times New Roman" w:hAnsi="Times New Roman"/>
+          <w:sz w:val="24"/>
+          <w:szCs w:val="24"/>
+        </w:rPr>
+        <w:t xml:space="preserve"> организован так, чтобы его можно было заново использовать;</w:t>
       </w:r>
     </w:p>
     <w:p>
@@ -479,11 +578,7 @@
         <w:pStyle w:val="Normal"/>
         <w:spacing w:lineRule="auto" w:line="240" w:before="0" w:after="120"/>
         <w:ind w:left="720" w:right="0" w:hanging="360"/>
-        <w:rPr>
-          <w:rFonts w:ascii="Times New Roman" w:hAnsi="Times New Roman" w:eastAsia="Times New Roman" w:cs="Times New Roman"/>
-          <w:sz w:val="24"/>
-          <w:szCs w:val="24"/>
-        </w:rPr>
+        <w:rPr/>
       </w:pPr>
       <w:r>
         <w:rPr>
@@ -649,13 +744,7 @@
         <w:pStyle w:val="Normal"/>
         <w:spacing w:before="0" w:after="0"/>
         <w:jc w:val="both"/>
-        <w:rPr>
-          <w:rFonts w:ascii="Times New Roman" w:hAnsi="Times New Roman" w:eastAsia="Times New Roman" w:cs="Times New Roman"/>
-          <w:b/>
-          <w:b/>
-          <w:sz w:val="24"/>
-          <w:szCs w:val="24"/>
-        </w:rPr>
+        <w:rPr/>
       </w:pPr>
       <w:r>
         <w:rPr>
@@ -769,7 +858,43 @@
       </w:r>
       <w:r>
         <w:rPr/>
-        <w:t xml:space="preserve"> Загрузка фотографий. Возможность просматривать и оценивать фотографии других пользователей. Поиск фотографий.</w:t>
+        <w:t xml:space="preserve"> </w:t>
+      </w:r>
+      <w:r>
+        <w:rPr>
+          <w:highlight w:val="red"/>
+        </w:rPr>
+        <w:t>Загрузка фотографий.</w:t>
+      </w:r>
+      <w:r>
+        <w:rPr/>
+        <w:t xml:space="preserve"> </w:t>
+      </w:r>
+      <w:r>
+        <w:rPr>
+          <w:highlight w:val="green"/>
+        </w:rPr>
+        <w:t>Возможность просматривать</w:t>
+      </w:r>
+      <w:r>
+        <w:rPr/>
+        <w:t xml:space="preserve"> и о</w:t>
+      </w:r>
+      <w:r>
+        <w:rPr>
+          <w:highlight w:val="red"/>
+        </w:rPr>
+        <w:t>ценивать фотографии других пользователей</w:t>
+      </w:r>
+      <w:r>
+        <w:rPr/>
+        <w:t>.</w:t>
+      </w:r>
+      <w:r>
+        <w:rPr>
+          <w:highlight w:val="green"/>
+        </w:rPr>
+        <w:t xml:space="preserve"> Поиск фотографий.</w:t>
       </w:r>
     </w:p>
     <w:p>
@@ -1055,7 +1180,7 @@
       <w:rPr>
         <w:rFonts w:ascii="Arial" w:hAnsi="Arial" w:eastAsia="Arial" w:cs="Arial"/>
         <w:color w:val="000000"/>
-        <w:sz w:val="22"/>
+        <w:sz w:val="20"/>
         <w:szCs w:val="22"/>
         <w:lang w:val="ru-RU" w:eastAsia="zh-CN" w:bidi="hi-IN"/>
       </w:rPr>
@@ -1071,6 +1196,8 @@
       <w:keepNext/>
       <w:keepLines w:val="false"/>
       <w:widowControl/>
+      <w:overflowPunct w:val="false"/>
+      <w:bidi w:val="0"/>
       <w:spacing w:lineRule="auto" w:line="276" w:before="0" w:after="0"/>
       <w:ind w:left="0" w:right="0" w:hanging="0"/>
       <w:jc w:val="left"/>
@@ -1095,105 +1222,143 @@
   </w:style>
   <w:style w:type="paragraph" w:styleId="1">
     <w:name w:val="Heading 1"/>
-    <w:basedOn w:val="Normal1"/>
+    <w:basedOn w:val="Style8"/>
     <w:next w:val="Normal"/>
     <w:qFormat/>
     <w:pPr>
       <w:keepNext/>
       <w:keepLines/>
+      <w:widowControl w:val="false"/>
+      <w:overflowPunct w:val="false"/>
+      <w:bidi w:val="0"/>
       <w:spacing w:lineRule="auto" w:line="240" w:before="400" w:after="120"/>
       <w:contextualSpacing/>
+      <w:jc w:val="left"/>
     </w:pPr>
     <w:rPr>
+      <w:rFonts w:ascii="Arial" w:hAnsi="Arial" w:eastAsia="Arial" w:cs="Arial"/>
+      <w:color w:val="000000"/>
       <w:sz w:val="40"/>
       <w:szCs w:val="40"/>
+      <w:lang w:val="ru-RU" w:eastAsia="zh-CN" w:bidi="hi-IN"/>
     </w:rPr>
   </w:style>
   <w:style w:type="paragraph" w:styleId="2">
     <w:name w:val="Heading 2"/>
-    <w:basedOn w:val="Normal1"/>
+    <w:basedOn w:val="Style8"/>
     <w:next w:val="Normal"/>
     <w:qFormat/>
     <w:pPr>
       <w:keepNext/>
       <w:keepLines/>
+      <w:widowControl w:val="false"/>
+      <w:overflowPunct w:val="false"/>
+      <w:bidi w:val="0"/>
       <w:spacing w:lineRule="auto" w:line="240" w:before="360" w:after="120"/>
       <w:contextualSpacing/>
+      <w:jc w:val="left"/>
     </w:pPr>
     <w:rPr>
+      <w:rFonts w:ascii="Arial" w:hAnsi="Arial" w:eastAsia="Arial" w:cs="Arial"/>
       <w:b w:val="false"/>
+      <w:color w:val="000000"/>
       <w:sz w:val="32"/>
       <w:szCs w:val="32"/>
+      <w:lang w:val="ru-RU" w:eastAsia="zh-CN" w:bidi="hi-IN"/>
     </w:rPr>
   </w:style>
   <w:style w:type="paragraph" w:styleId="3">
     <w:name w:val="Heading 3"/>
-    <w:basedOn w:val="Normal1"/>
+    <w:basedOn w:val="Style8"/>
     <w:next w:val="Normal"/>
     <w:qFormat/>
     <w:pPr>
       <w:keepNext/>
       <w:keepLines/>
+      <w:widowControl w:val="false"/>
+      <w:overflowPunct w:val="false"/>
+      <w:bidi w:val="0"/>
       <w:spacing w:lineRule="auto" w:line="240" w:before="320" w:after="80"/>
       <w:contextualSpacing/>
+      <w:jc w:val="left"/>
     </w:pPr>
     <w:rPr>
+      <w:rFonts w:ascii="Arial" w:hAnsi="Arial" w:eastAsia="Arial" w:cs="Arial"/>
       <w:b w:val="false"/>
       <w:color w:val="434343"/>
       <w:sz w:val="28"/>
       <w:szCs w:val="28"/>
+      <w:lang w:val="ru-RU" w:eastAsia="zh-CN" w:bidi="hi-IN"/>
     </w:rPr>
   </w:style>
   <w:style w:type="paragraph" w:styleId="4">
     <w:name w:val="Heading 4"/>
-    <w:basedOn w:val="Normal1"/>
+    <w:basedOn w:val="Style8"/>
     <w:next w:val="Normal"/>
     <w:qFormat/>
     <w:pPr>
       <w:keepNext/>
       <w:keepLines/>
+      <w:widowControl w:val="false"/>
+      <w:overflowPunct w:val="false"/>
+      <w:bidi w:val="0"/>
       <w:spacing w:lineRule="auto" w:line="240" w:before="280" w:after="80"/>
       <w:contextualSpacing/>
+      <w:jc w:val="left"/>
     </w:pPr>
     <w:rPr>
+      <w:rFonts w:ascii="Arial" w:hAnsi="Arial" w:eastAsia="Arial" w:cs="Arial"/>
       <w:color w:val="666666"/>
       <w:sz w:val="24"/>
       <w:szCs w:val="24"/>
+      <w:lang w:val="ru-RU" w:eastAsia="zh-CN" w:bidi="hi-IN"/>
     </w:rPr>
   </w:style>
   <w:style w:type="paragraph" w:styleId="5">
     <w:name w:val="Heading 5"/>
-    <w:basedOn w:val="Normal1"/>
+    <w:basedOn w:val="Style8"/>
     <w:next w:val="Normal"/>
     <w:qFormat/>
     <w:pPr>
       <w:keepNext/>
       <w:keepLines/>
+      <w:widowControl w:val="false"/>
+      <w:overflowPunct w:val="false"/>
+      <w:bidi w:val="0"/>
       <w:spacing w:lineRule="auto" w:line="240" w:before="240" w:after="80"/>
       <w:contextualSpacing/>
+      <w:jc w:val="left"/>
     </w:pPr>
     <w:rPr>
+      <w:rFonts w:ascii="Arial" w:hAnsi="Arial" w:eastAsia="Arial" w:cs="Arial"/>
       <w:color w:val="666666"/>
       <w:sz w:val="22"/>
       <w:szCs w:val="22"/>
+      <w:lang w:val="ru-RU" w:eastAsia="zh-CN" w:bidi="hi-IN"/>
     </w:rPr>
   </w:style>
   <w:style w:type="paragraph" w:styleId="6">
     <w:name w:val="Heading 6"/>
-    <w:basedOn w:val="Normal1"/>
+    <w:basedOn w:val="Style8"/>
     <w:next w:val="Normal"/>
     <w:qFormat/>
     <w:pPr>
       <w:keepNext/>
       <w:keepLines/>
+      <w:widowControl w:val="false"/>
+      <w:overflowPunct w:val="false"/>
+      <w:bidi w:val="0"/>
       <w:spacing w:lineRule="auto" w:line="240" w:before="240" w:after="80"/>
       <w:contextualSpacing/>
+      <w:jc w:val="left"/>
     </w:pPr>
     <w:rPr>
+      <w:rFonts w:ascii="Arial" w:hAnsi="Arial" w:eastAsia="Arial" w:cs="Arial"/>
       <w:i/>
       <w:color w:val="666666"/>
       <w:sz w:val="22"/>
       <w:szCs w:val="22"/>
+      <w:lang w:val="ru-RU" w:eastAsia="zh-CN" w:bidi="hi-IN"/>
     </w:rPr>
   </w:style>
   <w:style w:type="paragraph" w:styleId="Style8">
@@ -1254,11 +1419,12 @@
       <w:rFonts w:cs="FreeSans"/>
     </w:rPr>
   </w:style>
-  <w:style w:type="paragraph" w:styleId="Normal1" w:default="1">
+  <w:style w:type="paragraph" w:styleId="LOnormal">
     <w:name w:val="LO-normal"/>
     <w:qFormat/>
     <w:pPr>
       <w:widowControl/>
+      <w:overflowPunct w:val="false"/>
       <w:bidi w:val="0"/>
       <w:jc w:val="left"/>
     </w:pPr>
@@ -1282,7 +1448,7 @@
   </w:style>
   <w:style w:type="paragraph" w:styleId="Style13">
     <w:name w:val="Title"/>
-    <w:basedOn w:val="Normal1"/>
+    <w:basedOn w:val="LOnormal"/>
     <w:next w:val="Normal"/>
     <w:qFormat/>
     <w:pPr>
@@ -1298,7 +1464,7 @@
   </w:style>
   <w:style w:type="paragraph" w:styleId="Style14">
     <w:name w:val="Subtitle"/>
-    <w:basedOn w:val="Normal1"/>
+    <w:basedOn w:val="LOnormal"/>
     <w:next w:val="Normal"/>
     <w:qFormat/>
     <w:pPr>
@@ -1315,8 +1481,5 @@
       <w:szCs w:val="30"/>
     </w:rPr>
   </w:style>
-  <w:style w:type="table" w:default="1" w:styleId="TableNormal">
-    <w:name w:val="Table Normal"/>
-  </w:style>
 </w:styles>
 </file>
</xml_diff>

<commit_message>
Converted project to SPA
</commit_message>
<xml_diff>
--- a/FinalProjectTasks.docx
+++ b/FinalProjectTasks.docx
@@ -115,7 +115,7 @@
       <w:r>
         <w:rPr>
           <w:rFonts w:eastAsia="Times New Roman" w:cs="Times New Roman" w:ascii="Times New Roman" w:hAnsi="Times New Roman"/>
-          <w:color w:val="auto"/>
+          <w:color w:val="00000A"/>
           <w:sz w:val="24"/>
           <w:szCs w:val="24"/>
           <w:highlight w:val="darkGreen"/>
@@ -878,23 +878,19 @@
       </w:r>
       <w:r>
         <w:rPr/>
-        <w:t xml:space="preserve"> и о</w:t>
-      </w:r>
-      <w:r>
-        <w:rPr>
-          <w:highlight w:val="red"/>
-        </w:rPr>
-        <w:t>ценивать фотографии других пользователей</w:t>
-      </w:r>
-      <w:r>
-        <w:rPr/>
-        <w:t>.</w:t>
-      </w:r>
-      <w:r>
-        <w:rPr>
-          <w:highlight w:val="green"/>
-        </w:rPr>
-        <w:t xml:space="preserve"> Поиск фотографий.</w:t>
+        <w:t xml:space="preserve"> и </w:t>
+      </w:r>
+      <w:r>
+        <w:rPr>
+          <w:highlight w:val="green"/>
+        </w:rPr>
+        <w:t xml:space="preserve">оценивать фотографии других пользователей. </w:t>
+      </w:r>
+      <w:r>
+        <w:rPr>
+          <w:highlight w:val="green"/>
+        </w:rPr>
+        <w:t>Поиск фотографий.</w:t>
       </w:r>
     </w:p>
     <w:p>
@@ -1196,7 +1192,7 @@
       <w:keepNext/>
       <w:keepLines w:val="false"/>
       <w:widowControl/>
-      <w:overflowPunct w:val="false"/>
+      <w:overflowPunct w:val="true"/>
       <w:bidi w:val="0"/>
       <w:spacing w:lineRule="auto" w:line="276" w:before="0" w:after="0"/>
       <w:ind w:left="0" w:right="0" w:hanging="0"/>
@@ -1229,7 +1225,7 @@
       <w:keepNext/>
       <w:keepLines/>
       <w:widowControl w:val="false"/>
-      <w:overflowPunct w:val="false"/>
+      <w:overflowPunct w:val="true"/>
       <w:bidi w:val="0"/>
       <w:spacing w:lineRule="auto" w:line="240" w:before="400" w:after="120"/>
       <w:contextualSpacing/>
@@ -1252,7 +1248,7 @@
       <w:keepNext/>
       <w:keepLines/>
       <w:widowControl w:val="false"/>
-      <w:overflowPunct w:val="false"/>
+      <w:overflowPunct w:val="true"/>
       <w:bidi w:val="0"/>
       <w:spacing w:lineRule="auto" w:line="240" w:before="360" w:after="120"/>
       <w:contextualSpacing/>
@@ -1276,7 +1272,7 @@
       <w:keepNext/>
       <w:keepLines/>
       <w:widowControl w:val="false"/>
-      <w:overflowPunct w:val="false"/>
+      <w:overflowPunct w:val="true"/>
       <w:bidi w:val="0"/>
       <w:spacing w:lineRule="auto" w:line="240" w:before="320" w:after="80"/>
       <w:contextualSpacing/>
@@ -1300,7 +1296,7 @@
       <w:keepNext/>
       <w:keepLines/>
       <w:widowControl w:val="false"/>
-      <w:overflowPunct w:val="false"/>
+      <w:overflowPunct w:val="true"/>
       <w:bidi w:val="0"/>
       <w:spacing w:lineRule="auto" w:line="240" w:before="280" w:after="80"/>
       <w:contextualSpacing/>
@@ -1323,7 +1319,7 @@
       <w:keepNext/>
       <w:keepLines/>
       <w:widowControl w:val="false"/>
-      <w:overflowPunct w:val="false"/>
+      <w:overflowPunct w:val="true"/>
       <w:bidi w:val="0"/>
       <w:spacing w:lineRule="auto" w:line="240" w:before="240" w:after="80"/>
       <w:contextualSpacing/>
@@ -1346,7 +1342,7 @@
       <w:keepNext/>
       <w:keepLines/>
       <w:widowControl w:val="false"/>
-      <w:overflowPunct w:val="false"/>
+      <w:overflowPunct w:val="true"/>
       <w:bidi w:val="0"/>
       <w:spacing w:lineRule="auto" w:line="240" w:before="240" w:after="80"/>
       <w:contextualSpacing/>
@@ -1424,7 +1420,7 @@
     <w:qFormat/>
     <w:pPr>
       <w:widowControl/>
-      <w:overflowPunct w:val="false"/>
+      <w:overflowPunct w:val="true"/>
       <w:bidi w:val="0"/>
       <w:jc w:val="left"/>
     </w:pPr>

</xml_diff>